<commit_message>
Added to Report Future Word
</commit_message>
<xml_diff>
--- a/Grade Book Final Report.docx
+++ b/Grade Book Final Report.docx
@@ -720,8 +720,6 @@
         </w:rPr>
         <w:t>, and then we could have all talked about our schedules and created a comprehensive timeline for the work to be done.</w:t>
       </w:r>
-      <w:bookmarkStart w:id="0" w:name="_GoBack"/>
-      <w:bookmarkEnd w:id="0"/>
     </w:p>
     <w:p>
       <w:pPr>
@@ -802,8 +800,18 @@
           <w:sz w:val="24"/>
           <w:szCs w:val="24"/>
         </w:rPr>
-        <w:t xml:space="preserve"> alternative grade sheet for students. </w:t>
-      </w:r>
+        <w:t xml:space="preserve"> alternative grade sheet for student</w:t>
+      </w:r>
+      <w:r>
+        <w:rPr>
+          <w:rFonts w:ascii="Times New Roman" w:hAnsi="Times New Roman" w:cs="Times New Roman"/>
+          <w:sz w:val="24"/>
+          <w:szCs w:val="24"/>
+        </w:rPr>
+        <w:t>s. This model could then be applied throughout a school, or across multiple schools.</w:t>
+      </w:r>
+      <w:bookmarkStart w:id="0" w:name="_GoBack"/>
+      <w:bookmarkEnd w:id="0"/>
     </w:p>
     <w:p/>
     <w:sectPr>

</xml_diff>

<commit_message>
Minor edits to Final Report
</commit_message>
<xml_diff>
--- a/Grade Book Final Report.docx
+++ b/Grade Book Final Report.docx
@@ -645,18 +645,18 @@
           <w:sz w:val="24"/>
           <w:szCs w:val="24"/>
         </w:rPr>
-        <w:t xml:space="preserve">What we did was go back and really plan everything out so that we had a comprehensive outline of what everyone’s code was going to do and what each actor would have access to throughout our program. In the end it all worked out, but it would have saved us all time if we had planned more in the beginning creating a fleshed-out coding structure instead of a loosely defined idea. </w:t>
-      </w:r>
-      <w:proofErr w:type="gramStart"/>
-      <w:r>
-        <w:rPr>
-          <w:rFonts w:ascii="Times New Roman" w:hAnsi="Times New Roman" w:cs="Times New Roman"/>
-          <w:sz w:val="24"/>
-          <w:szCs w:val="24"/>
-        </w:rPr>
-        <w:t>So</w:t>
-      </w:r>
-      <w:proofErr w:type="gramEnd"/>
+        <w:t>What we did was go back and really plan everything out so that we had a comprehensive outline of what everyone’s code was going to do and what each actor would have access to throughout our program. In the end it all worked out, but it would have saved us all time if we had planned more in the beginning creating a fleshed-out coding structure instead of a loosely defined idea. So</w:t>
+      </w:r>
+      <w:r>
+        <w:rPr>
+          <w:rFonts w:ascii="Times New Roman" w:hAnsi="Times New Roman" w:cs="Times New Roman"/>
+          <w:sz w:val="24"/>
+          <w:szCs w:val="24"/>
+        </w:rPr>
+        <w:t>,</w:t>
+      </w:r>
+      <w:bookmarkStart w:id="0" w:name="_GoBack"/>
+      <w:bookmarkEnd w:id="0"/>
       <w:r>
         <w:rPr>
           <w:rFonts w:ascii="Times New Roman" w:hAnsi="Times New Roman" w:cs="Times New Roman"/>
@@ -810,8 +810,6 @@
         </w:rPr>
         <w:t>s. This model could then be applied throughout a school, or across multiple schools.</w:t>
       </w:r>
-      <w:bookmarkStart w:id="0" w:name="_GoBack"/>
-      <w:bookmarkEnd w:id="0"/>
     </w:p>
     <w:p/>
     <w:sectPr>

</xml_diff>